<commit_message>
Did some formatting. Almost done!
</commit_message>
<xml_diff>
--- a/Paper Work/Project Report/Group 2 Project Report Bindu.docx
+++ b/Paper Work/Project Report/Group 2 Project Report Bindu.docx
@@ -696,6 +696,7 @@
                                   <w:dataBinding w:prefixMappings="xmlns:ns0='http://purl.org/dc/elements/1.1/' xmlns:ns1='http://schemas.openxmlformats.org/package/2006/metadata/core-properties' " w:xpath="/ns1:coreProperties[1]/ns0:title[1]" w:storeItemID="{6C3C8BC8-F283-45AE-878A-BAB7291924A1}"/>
                                   <w:text/>
                                 </w:sdtPr>
+                                <w:sdtEndPr/>
                                 <w:sdtContent>
                                   <w:p>
                                     <w:pPr>
@@ -721,6 +722,7 @@
                                   <w:dataBinding w:prefixMappings="xmlns:ns0='http://purl.org/dc/elements/1.1/' xmlns:ns1='http://schemas.openxmlformats.org/package/2006/metadata/core-properties' " w:xpath="/ns1:coreProperties[1]/ns0:subject[1]" w:storeItemID="{6C3C8BC8-F283-45AE-878A-BAB7291924A1}"/>
                                   <w:text/>
                                 </w:sdtPr>
+                                <w:sdtEndPr/>
                                 <w:sdtContent>
                                   <w:p>
                                     <w:pPr>
@@ -779,6 +781,7 @@
                             <w:dataBinding w:prefixMappings="xmlns:ns0='http://purl.org/dc/elements/1.1/' xmlns:ns1='http://schemas.openxmlformats.org/package/2006/metadata/core-properties' " w:xpath="/ns1:coreProperties[1]/ns0:title[1]" w:storeItemID="{6C3C8BC8-F283-45AE-878A-BAB7291924A1}"/>
                             <w:text/>
                           </w:sdtPr>
+                          <w:sdtEndPr/>
                           <w:sdtContent>
                             <w:p>
                               <w:pPr>
@@ -804,6 +807,7 @@
                             <w:dataBinding w:prefixMappings="xmlns:ns0='http://purl.org/dc/elements/1.1/' xmlns:ns1='http://schemas.openxmlformats.org/package/2006/metadata/core-properties' " w:xpath="/ns1:coreProperties[1]/ns0:subject[1]" w:storeItemID="{6C3C8BC8-F283-45AE-878A-BAB7291924A1}"/>
                             <w:text/>
                           </w:sdtPr>
+                          <w:sdtEndPr/>
                           <w:sdtContent>
                             <w:p>
                               <w:pPr>
@@ -904,6 +908,7 @@
                                   <w:sdtPr>
                                     <w:id w:val="725191026"/>
                                   </w:sdtPr>
+                                  <w:sdtEndPr/>
                                   <w:sdtContent>
                                     <w:r>
                                       <w:t>1.3</w:t>
@@ -924,6 +929,7 @@
                                     <w:calendar w:val="gregorian"/>
                                   </w:date>
                                 </w:sdtPr>
+                                <w:sdtEndPr/>
                                 <w:sdtContent>
                                   <w:p>
                                     <w:pPr>
@@ -971,6 +977,7 @@
                             <w:sdtPr>
                               <w:id w:val="725191026"/>
                             </w:sdtPr>
+                            <w:sdtEndPr/>
                             <w:sdtContent>
                               <w:r>
                                 <w:t>1.3</w:t>
@@ -991,6 +998,7 @@
                               <w:calendar w:val="gregorian"/>
                             </w:date>
                           </w:sdtPr>
+                          <w:sdtEndPr/>
                           <w:sdtContent>
                             <w:p>
                               <w:pPr>
@@ -1149,7 +1157,7 @@
                   </wp:anchor>
                 </w:drawing>
               </mc:Choice>
-              <mc:Fallback xmlns:pic="http://schemas.openxmlformats.org/drawingml/2006/picture" xmlns:a14="http://schemas.microsoft.com/office/drawing/2010/main" xmlns:a="http://schemas.openxmlformats.org/drawingml/2006/main" xmlns:wp14="http://schemas.microsoft.com/office/word/2010/wordml">
+              <mc:Fallback xmlns:wp14="http://schemas.microsoft.com/office/word/2010/wordml" xmlns:a="http://schemas.openxmlformats.org/drawingml/2006/main" xmlns:a14="http://schemas.microsoft.com/office/drawing/2010/main" xmlns:pic="http://schemas.openxmlformats.org/drawingml/2006/picture">
                 <w:pict w14:anchorId="3AE477BF">
                   <v:group id="Group 38" style="position:absolute;margin-left:0;margin-top:0;width:18pt;height:10in;z-index:251659264;mso-width-percent:29;mso-height-percent:909;mso-left-percent:45;mso-position-horizontal-relative:page;mso-position-vertical:center;mso-position-vertical-relative:page;mso-width-percent:29;mso-height-percent:909;mso-left-percent:45" alt="Title: Decorative sidebar" coordsize="2286,91440" o:spid="_x0000_s1026" w14:anchorId="04DC0D6C" o:gfxdata="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">
                     <v:rect id="Rectangle 39" style="position:absolute;width:2286;height:87820;visibility:visible;mso-wrap-style:square;v-text-anchor:middle" o:spid="_x0000_s1027" fillcolor="#dd8047 [3205]" stroked="f" strokeweight="1pt" o:gfxdata="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"/>
@@ -2708,21 +2716,7 @@
       <w:bookmarkEnd w:id="1"/>
     </w:p>
     <w:p>
-      <w:pPr>
-        <w:pStyle w:val="NormalWeb"/>
-        <w:jc w:val="both"/>
-        <w:rPr>
-          <w:rFonts w:asciiTheme="minorHAnsi" w:hAnsiTheme="minorHAnsi" w:cstheme="minorBidi"/>
-          <w:sz w:val="22"/>
-          <w:szCs w:val="22"/>
-        </w:rPr>
-      </w:pPr>
-      <w:r>
-        <w:rPr>
-          <w:rFonts w:asciiTheme="minorHAnsi" w:hAnsiTheme="minorHAnsi" w:cstheme="minorBidi"/>
-          <w:sz w:val="22"/>
-          <w:szCs w:val="22"/>
-        </w:rPr>
+      <w:r>
         <w:t>The purpose of this document is to provide a definition of the project, including this project’s goals and objectives. Additionally, this plan will serve as a contract between the group members.</w:t>
       </w:r>
     </w:p>
@@ -6304,6 +6298,8 @@
         </w:rPr>
         <w:t xml:space="preserve"> This same design pattern was also used when creating animals. An abstract class was defined called “Large Herbivore” and from there a new class can be added extending this class if a new large herbivore should be added to the application. This allows for interchangeability between all of the large herbivores. </w:t>
       </w:r>
+      <w:bookmarkStart w:id="24" w:name="_GoBack"/>
+      <w:bookmarkEnd w:id="24"/>
     </w:p>
     <w:p>
       <w:pPr>
@@ -6482,7 +6478,7 @@
           <w:lang w:val="en-AU"/>
         </w:rPr>
       </w:pPr>
-      <w:bookmarkStart w:id="24" w:name="_Toc534988581"/>
+      <w:bookmarkStart w:id="25" w:name="_Toc534988581"/>
       <w:r>
         <w:rPr>
           <w:rFonts w:eastAsiaTheme="minorEastAsia"/>
@@ -6491,7 +6487,7 @@
         <w:lastRenderedPageBreak/>
         <w:t>6. Conclusion</w:t>
       </w:r>
-      <w:bookmarkEnd w:id="24"/>
+      <w:bookmarkEnd w:id="25"/>
     </w:p>
     <w:p>
       <w:pPr>
@@ -7062,7 +7058,7 @@
           <w:lang w:val="en-AU"/>
         </w:rPr>
       </w:pPr>
-      <w:bookmarkStart w:id="25" w:name="_Toc534988582"/>
+      <w:bookmarkStart w:id="26" w:name="_Toc534988582"/>
       <w:r>
         <w:rPr>
           <w:lang w:val="en-AU"/>
@@ -7088,7 +7084,7 @@
         </w:rPr>
         <w:t>Discussion</w:t>
       </w:r>
-      <w:bookmarkEnd w:id="25"/>
+      <w:bookmarkEnd w:id="26"/>
     </w:p>
     <w:p>
       <w:pPr>
@@ -7183,7 +7179,7 @@
           <w:lang w:val="en-AU"/>
         </w:rPr>
       </w:pPr>
-      <w:bookmarkStart w:id="26" w:name="_Toc534988583"/>
+      <w:bookmarkStart w:id="27" w:name="_Toc534988583"/>
       <w:r>
         <w:rPr>
           <w:lang w:val="en-AU"/>
@@ -7197,16 +7193,14 @@
         </w:rPr>
         <w:t>eferences</w:t>
       </w:r>
-      <w:bookmarkEnd w:id="26"/>
-    </w:p>
-    <w:p>
-      <w:pPr>
-        <w:rPr>
-          <w:lang w:val="en-AU"/>
-        </w:rPr>
-      </w:pPr>
-      <w:bookmarkStart w:id="27" w:name="_GoBack"/>
       <w:bookmarkEnd w:id="27"/>
+    </w:p>
+    <w:p>
+      <w:pPr>
+        <w:rPr>
+          <w:lang w:val="en-AU"/>
+        </w:rPr>
+      </w:pPr>
     </w:p>
     <w:p>
       <w:pPr>
@@ -10987,6 +10981,7 @@
             <w:calendar w:val="gregorian"/>
           </w:date>
         </w:sdtPr>
+        <w:sdtEndPr/>
         <w:sdtContent>
           <w:tc>
             <w:tcPr>
@@ -11012,6 +11007,7 @@
           <w:dataBinding w:prefixMappings="xmlns:ns0='http://purl.org/dc/elements/1.1/' xmlns:ns1='http://schemas.openxmlformats.org/package/2006/metadata/core-properties' " w:xpath="/ns1:coreProperties[1]/ns0:title[1]" w:storeItemID="{6C3C8BC8-F283-45AE-878A-BAB7291924A1}"/>
           <w:text/>
         </w:sdtPr>
+        <w:sdtEndPr/>
         <w:sdtContent>
           <w:tc>
             <w:tcPr>
@@ -14121,7 +14117,7 @@
   <w:style w:type="paragraph" w:default="1" w:styleId="Normal">
     <w:name w:val="Normal"/>
     <w:qFormat/>
-    <w:rsid w:val="00D44943"/>
+    <w:rsid w:val="00CD2B29"/>
     <w:pPr>
       <w:spacing w:after="120" w:line="240" w:lineRule="auto"/>
     </w:pPr>
@@ -16811,7 +16807,7 @@
 </file>
 
 <file path=customXml/itemProps3.xml><?xml version="1.0" encoding="utf-8"?>
-<ds:datastoreItem xmlns:ds="http://schemas.openxmlformats.org/officeDocument/2006/customXml" ds:itemID="{946F9BA1-9FAE-4D4C-9096-93A5D1518E8A}">
+<ds:datastoreItem xmlns:ds="http://schemas.openxmlformats.org/officeDocument/2006/customXml" ds:itemID="{63E5F0BC-6B99-4058-B10C-FA7764625986}">
   <ds:schemaRefs>
     <ds:schemaRef ds:uri="http://schemas.openxmlformats.org/officeDocument/2006/bibliography"/>
   </ds:schemaRefs>

</xml_diff>